<commit_message>
ui notes and stuff
</commit_message>
<xml_diff>
--- a/Script.docx
+++ b/Script.docx
@@ -413,6 +413,14 @@
         </w:rPr>
         <w:t>Can you login into our website?</w:t>
       </w:r>
+      <w:r>
+        <w:rPr>
+          <w:rFonts w:ascii="Arial" w:eastAsia="Times New Roman" w:hAnsi="Arial" w:cs="Arial"/>
+          <w:color w:val="000000"/>
+          <w:lang w:eastAsia="en-GB"/>
+        </w:rPr>
+        <w:t xml:space="preserve"> Y</w:t>
+      </w:r>
     </w:p>
     <w:p>
       <w:pPr>
@@ -437,6 +445,14 @@
         </w:rPr>
         <w:t>Are you able to create a quiz?</w:t>
       </w:r>
+      <w:r>
+        <w:rPr>
+          <w:rFonts w:ascii="Arial" w:eastAsia="Times New Roman" w:hAnsi="Arial" w:cs="Arial"/>
+          <w:color w:val="000000"/>
+          <w:lang w:eastAsia="en-GB"/>
+        </w:rPr>
+        <w:t xml:space="preserve"> Y</w:t>
+      </w:r>
     </w:p>
     <w:p>
       <w:pPr>
@@ -459,7 +475,32 @@
           <w:color w:val="000000"/>
           <w:lang w:eastAsia="en-GB"/>
         </w:rPr>
-        <w:t>Now can you preview the quiz?</w:t>
+        <w:t>Are you able to add a 2</w:t>
+      </w:r>
+      <w:r>
+        <w:rPr>
+          <w:rFonts w:ascii="Arial" w:eastAsia="Times New Roman" w:hAnsi="Arial" w:cs="Arial"/>
+          <w:color w:val="000000"/>
+          <w:vertAlign w:val="superscript"/>
+          <w:lang w:eastAsia="en-GB"/>
+        </w:rPr>
+        <w:t>nd</w:t>
+      </w:r>
+      <w:r>
+        <w:rPr>
+          <w:rFonts w:ascii="Arial" w:eastAsia="Times New Roman" w:hAnsi="Arial" w:cs="Arial"/>
+          <w:color w:val="000000"/>
+          <w:lang w:eastAsia="en-GB"/>
+        </w:rPr>
+        <w:t xml:space="preserve"> question to the quiz?</w:t>
+      </w:r>
+      <w:r>
+        <w:rPr>
+          <w:rFonts w:ascii="Arial" w:eastAsia="Times New Roman" w:hAnsi="Arial" w:cs="Arial"/>
+          <w:color w:val="000000"/>
+          <w:lang w:eastAsia="en-GB"/>
+        </w:rPr>
+        <w:t xml:space="preserve"> Y</w:t>
       </w:r>
     </w:p>
     <w:p>
@@ -483,7 +524,15 @@
           <w:color w:val="000000"/>
           <w:lang w:eastAsia="en-GB"/>
         </w:rPr>
-        <w:t>Now, can you edit the quiz?</w:t>
+        <w:t>Now can you preview the quiz?</w:t>
+      </w:r>
+      <w:r>
+        <w:rPr>
+          <w:rFonts w:ascii="Arial" w:eastAsia="Times New Roman" w:hAnsi="Arial" w:cs="Arial"/>
+          <w:color w:val="000000"/>
+          <w:lang w:eastAsia="en-GB"/>
+        </w:rPr>
+        <w:t xml:space="preserve"> Y </w:t>
       </w:r>
     </w:p>
     <w:p>
@@ -507,7 +556,47 @@
           <w:color w:val="000000"/>
           <w:lang w:eastAsia="en-GB"/>
         </w:rPr>
+        <w:t>Now, can you edit the quiz?</w:t>
+      </w:r>
+      <w:r>
+        <w:rPr>
+          <w:rFonts w:ascii="Arial" w:eastAsia="Times New Roman" w:hAnsi="Arial" w:cs="Arial"/>
+          <w:color w:val="000000"/>
+          <w:lang w:eastAsia="en-GB"/>
+        </w:rPr>
+        <w:t xml:space="preserve"> Y</w:t>
+      </w:r>
+    </w:p>
+    <w:p>
+      <w:pPr>
+        <w:pStyle w:val="ListParagraph"/>
+        <w:numPr>
+          <w:ilvl w:val="1"/>
+          <w:numId w:val="24"/>
+        </w:numPr>
+        <w:spacing w:after="0" w:line="240" w:lineRule="auto"/>
+        <w:textAlignment w:val="baseline"/>
+        <w:rPr>
+          <w:rFonts w:ascii="Arial" w:eastAsia="Times New Roman" w:hAnsi="Arial" w:cs="Arial"/>
+          <w:color w:val="000000"/>
+          <w:lang w:eastAsia="en-GB"/>
+        </w:rPr>
+      </w:pPr>
+      <w:r>
+        <w:rPr>
+          <w:rFonts w:ascii="Arial" w:eastAsia="Times New Roman" w:hAnsi="Arial" w:cs="Arial"/>
+          <w:color w:val="000000"/>
+          <w:lang w:eastAsia="en-GB"/>
+        </w:rPr>
         <w:t>Now, can you post a quiz?</w:t>
+      </w:r>
+      <w:r>
+        <w:rPr>
+          <w:rFonts w:ascii="Arial" w:eastAsia="Times New Roman" w:hAnsi="Arial" w:cs="Arial"/>
+          <w:color w:val="000000"/>
+          <w:lang w:eastAsia="en-GB"/>
+        </w:rPr>
+        <w:t xml:space="preserve"> N.. I didn’t know if I posted successfully or not</w:t>
       </w:r>
     </w:p>
     <w:p>
@@ -532,6 +621,14 @@
         </w:rPr>
         <w:t>Can you answer the quizzes?</w:t>
       </w:r>
+      <w:r>
+        <w:rPr>
+          <w:rFonts w:ascii="Arial" w:eastAsia="Times New Roman" w:hAnsi="Arial" w:cs="Arial"/>
+          <w:color w:val="000000"/>
+          <w:lang w:eastAsia="en-GB"/>
+        </w:rPr>
+        <w:t xml:space="preserve"> Y</w:t>
+      </w:r>
     </w:p>
     <w:p>
       <w:pPr>
@@ -555,6 +652,14 @@
         </w:rPr>
         <w:t>Try filter the quizzes to only show your quizzes</w:t>
       </w:r>
+      <w:r>
+        <w:rPr>
+          <w:rFonts w:ascii="Arial" w:eastAsia="Times New Roman" w:hAnsi="Arial" w:cs="Arial"/>
+          <w:color w:val="000000"/>
+          <w:lang w:eastAsia="en-GB"/>
+        </w:rPr>
+        <w:t xml:space="preserve"> Y not that clear</w:t>
+      </w:r>
     </w:p>
     <w:p>
       <w:pPr>
@@ -578,6 +683,14 @@
         </w:rPr>
         <w:t>Can you hide ‘Exam Prep’ quizzes</w:t>
       </w:r>
+      <w:r>
+        <w:rPr>
+          <w:rFonts w:ascii="Arial" w:eastAsia="Times New Roman" w:hAnsi="Arial" w:cs="Arial"/>
+          <w:color w:val="000000"/>
+          <w:lang w:eastAsia="en-GB"/>
+        </w:rPr>
+        <w:t xml:space="preserve"> Y</w:t>
+      </w:r>
     </w:p>
     <w:p>
       <w:pPr>
@@ -619,6 +732,14 @@
         </w:rPr>
         <w:t xml:space="preserve"> quiz</w:t>
       </w:r>
+      <w:r>
+        <w:rPr>
+          <w:rFonts w:ascii="Arial" w:eastAsia="Times New Roman" w:hAnsi="Arial" w:cs="Arial"/>
+          <w:color w:val="000000"/>
+          <w:lang w:eastAsia="en-GB"/>
+        </w:rPr>
+        <w:t xml:space="preserve"> Y</w:t>
+      </w:r>
     </w:p>
     <w:p>
       <w:pPr>
@@ -642,6 +763,14 @@
         </w:rPr>
         <w:t>Try to Submit the quiz</w:t>
       </w:r>
+      <w:r>
+        <w:rPr>
+          <w:rFonts w:ascii="Arial" w:eastAsia="Times New Roman" w:hAnsi="Arial" w:cs="Arial"/>
+          <w:color w:val="000000"/>
+          <w:lang w:eastAsia="en-GB"/>
+        </w:rPr>
+        <w:t xml:space="preserve"> Y</w:t>
+      </w:r>
     </w:p>
     <w:p>
       <w:pPr>
@@ -665,6 +794,14 @@
         </w:rPr>
         <w:t>Make a dispute for Question 2</w:t>
       </w:r>
+      <w:r>
+        <w:rPr>
+          <w:rFonts w:ascii="Arial" w:eastAsia="Times New Roman" w:hAnsi="Arial" w:cs="Arial"/>
+          <w:color w:val="000000"/>
+          <w:lang w:eastAsia="en-GB"/>
+        </w:rPr>
+        <w:t xml:space="preserve"> Y</w:t>
+      </w:r>
     </w:p>
     <w:p>
       <w:pPr>
@@ -688,6 +825,32 @@
         </w:rPr>
         <w:t>What percentage of students answered A for question 2?</w:t>
       </w:r>
+      <w:r>
+        <w:rPr>
+          <w:rFonts w:ascii="Arial" w:eastAsia="Times New Roman" w:hAnsi="Arial" w:cs="Arial"/>
+          <w:color w:val="000000"/>
+          <w:lang w:eastAsia="en-GB"/>
+        </w:rPr>
+        <w:t xml:space="preserve"> 38% not that clear… yeah thought it </w:t>
+      </w:r>
+      <w:proofErr w:type="spellStart"/>
+      <w:r>
+        <w:rPr>
+          <w:rFonts w:ascii="Arial" w:eastAsia="Times New Roman" w:hAnsi="Arial" w:cs="Arial"/>
+          <w:color w:val="000000"/>
+          <w:lang w:eastAsia="en-GB"/>
+        </w:rPr>
+        <w:t>wud</w:t>
+      </w:r>
+      <w:proofErr w:type="spellEnd"/>
+      <w:r>
+        <w:rPr>
+          <w:rFonts w:ascii="Arial" w:eastAsia="Times New Roman" w:hAnsi="Arial" w:cs="Arial"/>
+          <w:color w:val="000000"/>
+          <w:lang w:eastAsia="en-GB"/>
+        </w:rPr>
+        <w:t xml:space="preserve"> be under the mf</w:t>
+      </w:r>
     </w:p>
     <w:p>
       <w:pPr>
@@ -711,6 +874,14 @@
         </w:rPr>
         <w:t>Try to return to the Dashboard</w:t>
       </w:r>
+      <w:r>
+        <w:rPr>
+          <w:rFonts w:ascii="Arial" w:eastAsia="Times New Roman" w:hAnsi="Arial" w:cs="Arial"/>
+          <w:color w:val="000000"/>
+          <w:lang w:eastAsia="en-GB"/>
+        </w:rPr>
+        <w:t xml:space="preserve"> Y </w:t>
+      </w:r>
     </w:p>
     <w:p>
       <w:pPr>
@@ -741,9 +912,25 @@
           <w:color w:val="000000"/>
           <w:lang w:eastAsia="en-GB"/>
         </w:rPr>
-        <w:t>Leaderboards?</w:t>
+        <w:t>Leaderboards</w:t>
       </w:r>
       <w:proofErr w:type="spellEnd"/>
+      <w:r>
+        <w:rPr>
+          <w:rFonts w:ascii="Arial" w:eastAsia="Times New Roman" w:hAnsi="Arial" w:cs="Arial"/>
+          <w:color w:val="000000"/>
+          <w:lang w:eastAsia="en-GB"/>
+        </w:rPr>
+        <w:t>?</w:t>
+      </w:r>
+      <w:r>
+        <w:rPr>
+          <w:rFonts w:ascii="Arial" w:eastAsia="Times New Roman" w:hAnsi="Arial" w:cs="Arial"/>
+          <w:color w:val="000000"/>
+          <w:lang w:eastAsia="en-GB"/>
+        </w:rPr>
+        <w:t xml:space="preserve"> Y</w:t>
+      </w:r>
     </w:p>
     <w:p>
       <w:pPr>

</xml_diff>